<commit_message>
Update 23-Noviembre de 2021
</commit_message>
<xml_diff>
--- a/CURRICULUM VITAE-Yoandry Enrique Lumpuy Marrero.docx
+++ b/CURRICULUM VITAE-Yoandry Enrique Lumpuy Marrero.docx
@@ -3953,16 +3953,7 @@
           <w:szCs w:val="22"/>
           <w:lang w:val="es-US"/>
         </w:rPr>
-        <w:t xml:space="preserve"> </w:t>
-      </w:r>
-      <w:r>
-        <w:rPr>
-          <w:rFonts w:ascii="Calibri" w:hAnsi="Calibri" w:cs="Calibri"/>
-          <w:sz w:val="22"/>
-          <w:szCs w:val="22"/>
-          <w:lang w:val="es-US"/>
-        </w:rPr>
-        <w:t>[</w:t>
+        <w:t xml:space="preserve"> [</w:t>
       </w:r>
       <w:r>
         <w:rPr>
@@ -4129,17 +4120,7 @@
           <w:szCs w:val="20"/>
           <w:lang w:val="es-US"/>
         </w:rPr>
-        <w:t xml:space="preserve"> para implementación </w:t>
-      </w:r>
-      <w:r>
-        <w:rPr>
-          <w:rFonts w:ascii="Calibri" w:hAnsi="Calibri" w:cs="Calibri"/>
-          <w:i/>
-          <w:sz w:val="20"/>
-          <w:szCs w:val="20"/>
-          <w:lang w:val="es-US"/>
-        </w:rPr>
-        <w:t xml:space="preserve">del bus de comunicación de los </w:t>
+        <w:t xml:space="preserve"> para implementación del bus de comunicación de los </w:t>
       </w:r>
       <w:proofErr w:type="spellStart"/>
       <w:r>
@@ -4233,52 +4214,7 @@
           <w:szCs w:val="22"/>
           <w:lang w:val="es-US"/>
         </w:rPr>
-        <w:t xml:space="preserve">Proyecto para la </w:t>
-      </w:r>
-      <w:r>
-        <w:rPr>
-          <w:rFonts w:ascii="Calibri" w:hAnsi="Calibri" w:cs="Calibri"/>
-          <w:sz w:val="22"/>
-          <w:szCs w:val="22"/>
-          <w:lang w:val="es-US"/>
-        </w:rPr>
-        <w:t>integración</w:t>
-      </w:r>
-      <w:r>
-        <w:rPr>
-          <w:rFonts w:ascii="Calibri" w:hAnsi="Calibri" w:cs="Calibri"/>
-          <w:sz w:val="22"/>
-          <w:szCs w:val="22"/>
-          <w:lang w:val="es-US"/>
-        </w:rPr>
-        <w:t xml:space="preserve"> de </w:t>
-      </w:r>
-      <w:r>
-        <w:rPr>
-          <w:rFonts w:ascii="Calibri" w:hAnsi="Calibri" w:cs="Calibri"/>
-          <w:sz w:val="22"/>
-          <w:szCs w:val="22"/>
-          <w:lang w:val="es-US"/>
-        </w:rPr>
-        <w:t>envío</w:t>
-      </w:r>
-      <w:r>
-        <w:rPr>
-          <w:rFonts w:ascii="Calibri" w:hAnsi="Calibri" w:cs="Calibri"/>
-          <w:sz w:val="22"/>
-          <w:szCs w:val="22"/>
-          <w:lang w:val="es-US"/>
-        </w:rPr>
-        <w:t xml:space="preserve"> de notificaciones </w:t>
-      </w:r>
-      <w:r>
-        <w:rPr>
-          <w:rFonts w:ascii="Calibri" w:hAnsi="Calibri" w:cs="Calibri"/>
-          <w:sz w:val="22"/>
-          <w:szCs w:val="22"/>
-          <w:lang w:val="es-US"/>
-        </w:rPr>
-        <w:t xml:space="preserve">desde </w:t>
+        <w:t xml:space="preserve">Proyecto para la integración de envío de notificaciones desde </w:t>
       </w:r>
       <w:proofErr w:type="spellStart"/>
       <w:r>
@@ -4308,16 +4244,7 @@
           <w:szCs w:val="22"/>
           <w:lang w:val="es-US"/>
         </w:rPr>
-        <w:t>C</w:t>
-      </w:r>
-      <w:r>
-        <w:rPr>
-          <w:rFonts w:ascii="Calibri" w:hAnsi="Calibri" w:cs="Calibri"/>
-          <w:sz w:val="22"/>
-          <w:szCs w:val="22"/>
-          <w:lang w:val="es-US"/>
-        </w:rPr>
-        <w:t>olpensiones</w:t>
+        <w:t>Colpensiones</w:t>
       </w:r>
       <w:proofErr w:type="spellEnd"/>
       <w:r>
@@ -4414,16 +4341,7 @@
           <w:szCs w:val="22"/>
           <w:lang w:val="es-US"/>
         </w:rPr>
-        <w:t xml:space="preserve"> </w:t>
-      </w:r>
-      <w:r>
-        <w:rPr>
-          <w:rFonts w:ascii="Calibri" w:hAnsi="Calibri" w:cs="Calibri"/>
-          <w:sz w:val="22"/>
-          <w:szCs w:val="22"/>
-          <w:lang w:val="es-US"/>
-        </w:rPr>
-        <w:t>[</w:t>
+        <w:t xml:space="preserve"> [</w:t>
       </w:r>
       <w:r>
         <w:rPr>
@@ -4986,16 +4904,7 @@
           <w:szCs w:val="22"/>
           <w:lang w:val="es-US"/>
         </w:rPr>
-        <w:t xml:space="preserve"> </w:t>
-      </w:r>
-      <w:r>
-        <w:rPr>
-          <w:rFonts w:ascii="Calibri" w:hAnsi="Calibri" w:cs="Calibri"/>
-          <w:sz w:val="22"/>
-          <w:szCs w:val="22"/>
-          <w:lang w:val="es-US"/>
-        </w:rPr>
-        <w:t>[</w:t>
+        <w:t xml:space="preserve"> [</w:t>
       </w:r>
       <w:r>
         <w:rPr>
@@ -8714,6 +8623,7 @@
                 <w:rFonts w:ascii="Calibri" w:hAnsi="Calibri" w:cs="Calibri"/>
                 <w:sz w:val="22"/>
                 <w:szCs w:val="22"/>
+                <w:lang w:val="en-US"/>
               </w:rPr>
             </w:pPr>
             <w:r>
@@ -8721,6 +8631,7 @@
                 <w:rFonts w:ascii="Calibri" w:hAnsi="Calibri" w:cs="Calibri"/>
                 <w:sz w:val="22"/>
                 <w:szCs w:val="22"/>
+                <w:lang w:val="en-US"/>
               </w:rPr>
               <w:t>DYNASYSTEMS S.A.S</w:t>
             </w:r>
@@ -8729,6 +8640,7 @@
                 <w:rFonts w:ascii="Calibri" w:hAnsi="Calibri" w:cs="Calibri"/>
                 <w:sz w:val="22"/>
                 <w:szCs w:val="22"/>
+                <w:lang w:val="en-US"/>
               </w:rPr>
               <w:t xml:space="preserve">.     </w:t>
             </w:r>
@@ -8746,6 +8658,7 @@
                 <w:rFonts w:ascii="Calibri" w:hAnsi="Calibri" w:cs="Calibri"/>
                 <w:sz w:val="22"/>
                 <w:szCs w:val="22"/>
+                <w:lang w:val="en-US"/>
               </w:rPr>
             </w:pPr>
             <w:hyperlink r:id="rId14" w:history="1">
@@ -8755,6 +8668,7 @@
                   <w:rFonts w:ascii="Calibri" w:hAnsi="Calibri" w:cs="Calibri"/>
                   <w:sz w:val="22"/>
                   <w:szCs w:val="22"/>
+                  <w:lang w:val="en-US"/>
                 </w:rPr>
                 <w:t>https://www.linkedin.com/company/dynasystemscolombia/</w:t>
               </w:r>
@@ -8764,6 +8678,7 @@
                 <w:rFonts w:ascii="Calibri" w:hAnsi="Calibri" w:cs="Calibri"/>
                 <w:sz w:val="22"/>
                 <w:szCs w:val="22"/>
+                <w:lang w:val="en-US"/>
               </w:rPr>
               <w:t xml:space="preserve"> </w:t>
             </w:r>
@@ -9081,16 +8996,7 @@
           <w:szCs w:val="21"/>
           <w:shd w:val="clear" w:color="auto" w:fill="FFFFFF"/>
         </w:rPr>
-        <w:t xml:space="preserve"> es una</w:t>
-      </w:r>
-      <w:r>
-        <w:rPr>
-          <w:rFonts w:ascii="Segoe UI" w:hAnsi="Segoe UI" w:cs="Segoe UI"/>
-          <w:sz w:val="21"/>
-          <w:szCs w:val="21"/>
-          <w:shd w:val="clear" w:color="auto" w:fill="FFFFFF"/>
-        </w:rPr>
-        <w:t xml:space="preserve"> empresa colombiana especializada en migración a Cloud </w:t>
+        <w:t xml:space="preserve"> es una empresa colombiana especializada en migración a Cloud </w:t>
       </w:r>
       <w:proofErr w:type="spellStart"/>
       <w:r>
@@ -9144,8 +9050,6 @@
         </w:rPr>
         <w:t>ágil</w:t>
       </w:r>
-      <w:bookmarkStart w:id="0" w:name="_GoBack"/>
-      <w:bookmarkEnd w:id="0"/>
       <w:r>
         <w:rPr>
           <w:rFonts w:ascii="Calibri" w:hAnsi="Calibri" w:cs="Calibri"/>
@@ -9232,6 +9136,9 @@
           <w:ilvl w:val="0"/>
           <w:numId w:val="13"/>
         </w:numPr>
+        <w:pBdr>
+          <w:bottom w:val="single" w:sz="12" w:space="1" w:color="auto"/>
+        </w:pBdr>
         <w:spacing w:line="276" w:lineRule="auto"/>
         <w:rPr>
           <w:rFonts w:ascii="Segoe UI" w:hAnsi="Segoe UI" w:cs="Segoe UI"/>
@@ -9299,13 +9206,995 @@
         <w:t>.</w:t>
       </w:r>
     </w:p>
-    <w:p/>
     <w:p>
       <w:pPr>
         <w:pBdr>
-          <w:top w:val="single" w:sz="4" w:space="1" w:color="auto"/>
+          <w:bottom w:val="single" w:sz="12" w:space="1" w:color="auto"/>
         </w:pBdr>
-        <w:spacing w:line="300" w:lineRule="auto"/>
+        <w:spacing w:line="276" w:lineRule="auto"/>
+        <w:ind w:left="360"/>
+        <w:rPr>
+          <w:rFonts w:ascii="Segoe UI" w:hAnsi="Segoe UI" w:cs="Segoe UI"/>
+          <w:sz w:val="21"/>
+          <w:szCs w:val="21"/>
+          <w:shd w:val="clear" w:color="auto" w:fill="FFFFFF"/>
+        </w:rPr>
+      </w:pPr>
+    </w:p>
+    <w:tbl>
+      <w:tblPr>
+        <w:tblW w:w="10912" w:type="dxa"/>
+        <w:tblLayout w:type="fixed"/>
+        <w:tblLook w:val="04A0" w:firstRow="1" w:lastRow="0" w:firstColumn="1" w:lastColumn="0" w:noHBand="0" w:noVBand="1"/>
+      </w:tblPr>
+      <w:tblGrid>
+        <w:gridCol w:w="3067"/>
+        <w:gridCol w:w="236"/>
+        <w:gridCol w:w="7609"/>
+      </w:tblGrid>
+      <w:tr>
+        <w:tc>
+          <w:tcPr>
+            <w:tcW w:w="3067" w:type="dxa"/>
+            <w:shd w:val="clear" w:color="auto" w:fill="auto"/>
+          </w:tcPr>
+          <w:p>
+            <w:pPr>
+              <w:pStyle w:val="BodyText"/>
+              <w:tabs>
+                <w:tab w:val="clear" w:pos="4253"/>
+                <w:tab w:val="clear" w:pos="6521"/>
+              </w:tabs>
+              <w:spacing w:line="300" w:lineRule="auto"/>
+              <w:ind w:firstLine="0"/>
+              <w:jc w:val="right"/>
+              <w:rPr>
+                <w:rFonts w:ascii="Calibri" w:hAnsi="Calibri" w:cs="Calibri"/>
+                <w:sz w:val="22"/>
+                <w:szCs w:val="22"/>
+                <w:u w:val="single"/>
+              </w:rPr>
+            </w:pPr>
+          </w:p>
+          <w:p>
+            <w:pPr>
+              <w:pStyle w:val="BodyText"/>
+              <w:tabs>
+                <w:tab w:val="clear" w:pos="4253"/>
+                <w:tab w:val="clear" w:pos="6521"/>
+              </w:tabs>
+              <w:spacing w:line="300" w:lineRule="auto"/>
+              <w:ind w:firstLine="0"/>
+              <w:jc w:val="right"/>
+              <w:rPr>
+                <w:rFonts w:ascii="Calibri" w:hAnsi="Calibri" w:cs="Calibri"/>
+                <w:sz w:val="22"/>
+                <w:szCs w:val="22"/>
+              </w:rPr>
+            </w:pPr>
+            <w:r>
+              <w:rPr>
+                <w:rFonts w:ascii="Calibri" w:hAnsi="Calibri" w:cs="Calibri"/>
+                <w:sz w:val="22"/>
+                <w:szCs w:val="22"/>
+                <w:u w:val="single"/>
+              </w:rPr>
+              <w:t>Fecha de inicio:</w:t>
+            </w:r>
+            <w:r>
+              <w:rPr>
+                <w:rFonts w:ascii="Calibri" w:hAnsi="Calibri" w:cs="Calibri"/>
+                <w:sz w:val="22"/>
+                <w:szCs w:val="22"/>
+              </w:rPr>
+              <w:t xml:space="preserve"> </w:t>
+            </w:r>
+          </w:p>
+        </w:tc>
+        <w:tc>
+          <w:tcPr>
+            <w:tcW w:w="236" w:type="dxa"/>
+            <w:shd w:val="clear" w:color="auto" w:fill="auto"/>
+          </w:tcPr>
+          <w:p>
+            <w:pPr>
+              <w:pStyle w:val="BodyText"/>
+              <w:tabs>
+                <w:tab w:val="clear" w:pos="4253"/>
+                <w:tab w:val="clear" w:pos="6521"/>
+              </w:tabs>
+              <w:spacing w:line="300" w:lineRule="auto"/>
+              <w:ind w:firstLine="0"/>
+              <w:rPr>
+                <w:sz w:val="22"/>
+                <w:szCs w:val="22"/>
+              </w:rPr>
+            </w:pPr>
+          </w:p>
+        </w:tc>
+        <w:tc>
+          <w:tcPr>
+            <w:tcW w:w="7609" w:type="dxa"/>
+            <w:shd w:val="clear" w:color="auto" w:fill="auto"/>
+          </w:tcPr>
+          <w:p>
+            <w:pPr>
+              <w:pStyle w:val="BodyText"/>
+              <w:tabs>
+                <w:tab w:val="clear" w:pos="4253"/>
+                <w:tab w:val="clear" w:pos="6521"/>
+              </w:tabs>
+              <w:spacing w:line="300" w:lineRule="auto"/>
+              <w:ind w:firstLine="0"/>
+              <w:rPr>
+                <w:sz w:val="22"/>
+                <w:szCs w:val="22"/>
+              </w:rPr>
+            </w:pPr>
+          </w:p>
+          <w:p>
+            <w:pPr>
+              <w:pStyle w:val="BodyText"/>
+              <w:tabs>
+                <w:tab w:val="clear" w:pos="4253"/>
+                <w:tab w:val="clear" w:pos="6521"/>
+              </w:tabs>
+              <w:spacing w:line="300" w:lineRule="auto"/>
+              <w:ind w:firstLine="0"/>
+              <w:rPr>
+                <w:rFonts w:ascii="Calibri" w:hAnsi="Calibri" w:cs="Calibri"/>
+                <w:sz w:val="22"/>
+                <w:szCs w:val="22"/>
+              </w:rPr>
+            </w:pPr>
+            <w:r>
+              <w:rPr>
+                <w:sz w:val="22"/>
+                <w:szCs w:val="22"/>
+              </w:rPr>
+              <w:t>3 de septiembre del 2012</w:t>
+            </w:r>
+            <w:r>
+              <w:rPr>
+                <w:rFonts w:ascii="Calibri" w:hAnsi="Calibri" w:cs="Calibri"/>
+                <w:sz w:val="22"/>
+                <w:szCs w:val="22"/>
+              </w:rPr>
+              <w:t>.</w:t>
+            </w:r>
+          </w:p>
+        </w:tc>
+      </w:tr>
+      <w:tr>
+        <w:tc>
+          <w:tcPr>
+            <w:tcW w:w="3067" w:type="dxa"/>
+            <w:shd w:val="clear" w:color="auto" w:fill="auto"/>
+          </w:tcPr>
+          <w:p>
+            <w:pPr>
+              <w:pStyle w:val="BodyText"/>
+              <w:tabs>
+                <w:tab w:val="clear" w:pos="4253"/>
+                <w:tab w:val="clear" w:pos="6521"/>
+              </w:tabs>
+              <w:spacing w:line="300" w:lineRule="auto"/>
+              <w:ind w:firstLine="0"/>
+              <w:jc w:val="right"/>
+              <w:rPr>
+                <w:rFonts w:ascii="Calibri" w:hAnsi="Calibri" w:cs="Calibri"/>
+                <w:sz w:val="22"/>
+                <w:szCs w:val="22"/>
+              </w:rPr>
+            </w:pPr>
+            <w:r>
+              <w:rPr>
+                <w:rFonts w:ascii="Calibri" w:hAnsi="Calibri" w:cs="Calibri"/>
+                <w:sz w:val="22"/>
+                <w:szCs w:val="22"/>
+                <w:u w:val="single"/>
+              </w:rPr>
+              <w:t>Fecha de terminación:</w:t>
+            </w:r>
+            <w:r>
+              <w:rPr>
+                <w:rFonts w:ascii="Calibri" w:hAnsi="Calibri" w:cs="Calibri"/>
+                <w:sz w:val="22"/>
+                <w:szCs w:val="22"/>
+              </w:rPr>
+              <w:t xml:space="preserve"> </w:t>
+            </w:r>
+          </w:p>
+        </w:tc>
+        <w:tc>
+          <w:tcPr>
+            <w:tcW w:w="236" w:type="dxa"/>
+            <w:shd w:val="clear" w:color="auto" w:fill="auto"/>
+          </w:tcPr>
+          <w:p>
+            <w:pPr>
+              <w:pStyle w:val="BodyText"/>
+              <w:tabs>
+                <w:tab w:val="clear" w:pos="4253"/>
+                <w:tab w:val="clear" w:pos="6521"/>
+              </w:tabs>
+              <w:spacing w:line="300" w:lineRule="auto"/>
+              <w:ind w:firstLine="0"/>
+              <w:rPr>
+                <w:rFonts w:ascii="Calibri" w:hAnsi="Calibri" w:cs="Calibri"/>
+                <w:sz w:val="22"/>
+                <w:szCs w:val="22"/>
+              </w:rPr>
+            </w:pPr>
+          </w:p>
+        </w:tc>
+        <w:tc>
+          <w:tcPr>
+            <w:tcW w:w="7609" w:type="dxa"/>
+            <w:shd w:val="clear" w:color="auto" w:fill="auto"/>
+          </w:tcPr>
+          <w:p>
+            <w:pPr>
+              <w:pStyle w:val="BodyText"/>
+              <w:tabs>
+                <w:tab w:val="clear" w:pos="4253"/>
+                <w:tab w:val="clear" w:pos="6521"/>
+              </w:tabs>
+              <w:spacing w:line="300" w:lineRule="auto"/>
+              <w:ind w:firstLine="0"/>
+              <w:rPr>
+                <w:rFonts w:ascii="Calibri" w:hAnsi="Calibri" w:cs="Calibri"/>
+                <w:sz w:val="22"/>
+                <w:szCs w:val="22"/>
+              </w:rPr>
+            </w:pPr>
+            <w:r>
+              <w:rPr>
+                <w:rFonts w:ascii="Calibri" w:hAnsi="Calibri" w:cs="Calibri"/>
+                <w:sz w:val="22"/>
+                <w:szCs w:val="22"/>
+              </w:rPr>
+              <w:t>(EMPRESA A LA QUE PERTENEZCO</w:t>
+            </w:r>
+            <w:r>
+              <w:rPr>
+                <w:rFonts w:ascii="Calibri" w:hAnsi="Calibri" w:cs="Calibri"/>
+                <w:sz w:val="22"/>
+                <w:szCs w:val="22"/>
+              </w:rPr>
+              <w:t xml:space="preserve"> ACTUALMENTE).</w:t>
+            </w:r>
+          </w:p>
+        </w:tc>
+      </w:tr>
+      <w:tr>
+        <w:tc>
+          <w:tcPr>
+            <w:tcW w:w="3067" w:type="dxa"/>
+            <w:shd w:val="clear" w:color="auto" w:fill="auto"/>
+          </w:tcPr>
+          <w:p>
+            <w:pPr>
+              <w:pStyle w:val="BodyText"/>
+              <w:tabs>
+                <w:tab w:val="clear" w:pos="4253"/>
+                <w:tab w:val="clear" w:pos="6521"/>
+              </w:tabs>
+              <w:spacing w:line="300" w:lineRule="auto"/>
+              <w:ind w:firstLine="0"/>
+              <w:jc w:val="right"/>
+              <w:rPr>
+                <w:rFonts w:ascii="Calibri" w:hAnsi="Calibri" w:cs="Calibri"/>
+                <w:sz w:val="22"/>
+                <w:szCs w:val="22"/>
+              </w:rPr>
+            </w:pPr>
+            <w:r>
+              <w:rPr>
+                <w:rFonts w:ascii="Calibri" w:hAnsi="Calibri" w:cs="Calibri"/>
+                <w:sz w:val="22"/>
+                <w:szCs w:val="22"/>
+                <w:u w:val="single"/>
+              </w:rPr>
+              <w:t>Labor:</w:t>
+            </w:r>
+            <w:r>
+              <w:rPr>
+                <w:rFonts w:ascii="Calibri" w:hAnsi="Calibri" w:cs="Calibri"/>
+                <w:sz w:val="22"/>
+                <w:szCs w:val="22"/>
+              </w:rPr>
+              <w:t xml:space="preserve"> </w:t>
+            </w:r>
+          </w:p>
+        </w:tc>
+        <w:tc>
+          <w:tcPr>
+            <w:tcW w:w="236" w:type="dxa"/>
+            <w:shd w:val="clear" w:color="auto" w:fill="auto"/>
+          </w:tcPr>
+          <w:p>
+            <w:pPr>
+              <w:pStyle w:val="BodyText"/>
+              <w:tabs>
+                <w:tab w:val="clear" w:pos="4253"/>
+                <w:tab w:val="clear" w:pos="6521"/>
+              </w:tabs>
+              <w:spacing w:line="300" w:lineRule="auto"/>
+              <w:ind w:firstLine="0"/>
+              <w:rPr>
+                <w:rFonts w:ascii="Calibri" w:hAnsi="Calibri" w:cs="Calibri"/>
+                <w:sz w:val="22"/>
+                <w:szCs w:val="22"/>
+              </w:rPr>
+            </w:pPr>
+          </w:p>
+        </w:tc>
+        <w:tc>
+          <w:tcPr>
+            <w:tcW w:w="7609" w:type="dxa"/>
+            <w:shd w:val="clear" w:color="auto" w:fill="auto"/>
+          </w:tcPr>
+          <w:p>
+            <w:pPr>
+              <w:pStyle w:val="BodyText"/>
+              <w:tabs>
+                <w:tab w:val="clear" w:pos="4253"/>
+                <w:tab w:val="clear" w:pos="6521"/>
+              </w:tabs>
+              <w:spacing w:line="300" w:lineRule="auto"/>
+              <w:ind w:firstLine="0"/>
+              <w:rPr>
+                <w:rFonts w:ascii="Calibri" w:hAnsi="Calibri" w:cs="Calibri"/>
+                <w:sz w:val="22"/>
+                <w:szCs w:val="22"/>
+              </w:rPr>
+            </w:pPr>
+            <w:r>
+              <w:rPr>
+                <w:rFonts w:ascii="Calibri" w:hAnsi="Calibri" w:cs="Calibri"/>
+                <w:sz w:val="22"/>
+                <w:szCs w:val="22"/>
+              </w:rPr>
+              <w:t>Especialista B en Ciencias Informáticas (específicamente como Desarrollador de Software).</w:t>
+            </w:r>
+          </w:p>
+        </w:tc>
+      </w:tr>
+      <w:tr>
+        <w:tc>
+          <w:tcPr>
+            <w:tcW w:w="3067" w:type="dxa"/>
+            <w:shd w:val="clear" w:color="auto" w:fill="auto"/>
+          </w:tcPr>
+          <w:p>
+            <w:pPr>
+              <w:pStyle w:val="BodyText"/>
+              <w:tabs>
+                <w:tab w:val="clear" w:pos="4253"/>
+                <w:tab w:val="clear" w:pos="6521"/>
+              </w:tabs>
+              <w:spacing w:line="300" w:lineRule="auto"/>
+              <w:ind w:firstLine="0"/>
+              <w:jc w:val="right"/>
+              <w:rPr>
+                <w:rFonts w:ascii="Calibri" w:hAnsi="Calibri" w:cs="Calibri"/>
+                <w:sz w:val="22"/>
+                <w:szCs w:val="22"/>
+              </w:rPr>
+            </w:pPr>
+            <w:r>
+              <w:rPr>
+                <w:rFonts w:ascii="Calibri" w:hAnsi="Calibri" w:cs="Calibri"/>
+                <w:sz w:val="22"/>
+                <w:szCs w:val="22"/>
+                <w:u w:val="single"/>
+              </w:rPr>
+              <w:t>Organización:</w:t>
+            </w:r>
+            <w:r>
+              <w:rPr>
+                <w:rFonts w:ascii="Calibri" w:hAnsi="Calibri" w:cs="Calibri"/>
+                <w:sz w:val="22"/>
+                <w:szCs w:val="22"/>
+              </w:rPr>
+              <w:t xml:space="preserve"> </w:t>
+            </w:r>
+          </w:p>
+        </w:tc>
+        <w:tc>
+          <w:tcPr>
+            <w:tcW w:w="236" w:type="dxa"/>
+            <w:shd w:val="clear" w:color="auto" w:fill="auto"/>
+          </w:tcPr>
+          <w:p>
+            <w:pPr>
+              <w:pStyle w:val="BodyText"/>
+              <w:tabs>
+                <w:tab w:val="clear" w:pos="4253"/>
+                <w:tab w:val="clear" w:pos="6521"/>
+              </w:tabs>
+              <w:spacing w:line="300" w:lineRule="auto"/>
+              <w:ind w:firstLine="0"/>
+              <w:rPr>
+                <w:rFonts w:ascii="Calibri" w:hAnsi="Calibri" w:cs="Calibri"/>
+                <w:sz w:val="22"/>
+                <w:szCs w:val="22"/>
+              </w:rPr>
+            </w:pPr>
+          </w:p>
+        </w:tc>
+        <w:tc>
+          <w:tcPr>
+            <w:tcW w:w="7609" w:type="dxa"/>
+            <w:shd w:val="clear" w:color="auto" w:fill="auto"/>
+          </w:tcPr>
+          <w:p>
+            <w:pPr>
+              <w:pStyle w:val="BodyText"/>
+              <w:tabs>
+                <w:tab w:val="clear" w:pos="4253"/>
+                <w:tab w:val="clear" w:pos="6521"/>
+              </w:tabs>
+              <w:spacing w:line="300" w:lineRule="auto"/>
+              <w:ind w:firstLine="0"/>
+              <w:rPr>
+                <w:rFonts w:ascii="Calibri" w:hAnsi="Calibri" w:cs="Calibri"/>
+                <w:sz w:val="22"/>
+                <w:szCs w:val="22"/>
+              </w:rPr>
+            </w:pPr>
+            <w:r>
+              <w:rPr>
+                <w:rFonts w:ascii="Calibri" w:hAnsi="Calibri" w:cs="Calibri"/>
+                <w:sz w:val="22"/>
+                <w:szCs w:val="22"/>
+              </w:rPr>
+              <w:t xml:space="preserve">Empresa de Tecnologías de la Información y la Automática (ATI), Sancti Spíritus.     </w:t>
+            </w:r>
+          </w:p>
+        </w:tc>
+      </w:tr>
+      <w:tr>
+        <w:tc>
+          <w:tcPr>
+            <w:tcW w:w="3067" w:type="dxa"/>
+            <w:shd w:val="clear" w:color="auto" w:fill="auto"/>
+          </w:tcPr>
+          <w:p>
+            <w:pPr>
+              <w:pStyle w:val="BodyText"/>
+              <w:tabs>
+                <w:tab w:val="clear" w:pos="4253"/>
+                <w:tab w:val="clear" w:pos="6521"/>
+              </w:tabs>
+              <w:spacing w:line="300" w:lineRule="auto"/>
+              <w:ind w:firstLine="0"/>
+              <w:jc w:val="right"/>
+              <w:rPr>
+                <w:rFonts w:ascii="Calibri" w:hAnsi="Calibri" w:cs="Calibri"/>
+                <w:sz w:val="22"/>
+                <w:szCs w:val="22"/>
+              </w:rPr>
+            </w:pPr>
+            <w:r>
+              <w:rPr>
+                <w:rFonts w:ascii="Calibri" w:hAnsi="Calibri" w:cs="Calibri"/>
+                <w:sz w:val="22"/>
+                <w:szCs w:val="22"/>
+                <w:u w:val="single"/>
+              </w:rPr>
+              <w:t>Provincia:</w:t>
+            </w:r>
+            <w:r>
+              <w:rPr>
+                <w:rFonts w:ascii="Calibri" w:hAnsi="Calibri" w:cs="Calibri"/>
+                <w:sz w:val="22"/>
+                <w:szCs w:val="22"/>
+              </w:rPr>
+              <w:t xml:space="preserve"> </w:t>
+            </w:r>
+          </w:p>
+        </w:tc>
+        <w:tc>
+          <w:tcPr>
+            <w:tcW w:w="236" w:type="dxa"/>
+            <w:shd w:val="clear" w:color="auto" w:fill="auto"/>
+          </w:tcPr>
+          <w:p>
+            <w:pPr>
+              <w:pStyle w:val="BodyText"/>
+              <w:tabs>
+                <w:tab w:val="clear" w:pos="4253"/>
+                <w:tab w:val="clear" w:pos="6521"/>
+              </w:tabs>
+              <w:spacing w:line="300" w:lineRule="auto"/>
+              <w:ind w:firstLine="0"/>
+              <w:rPr>
+                <w:rFonts w:ascii="Calibri" w:hAnsi="Calibri" w:cs="Calibri"/>
+                <w:sz w:val="22"/>
+                <w:szCs w:val="22"/>
+              </w:rPr>
+            </w:pPr>
+          </w:p>
+        </w:tc>
+        <w:tc>
+          <w:tcPr>
+            <w:tcW w:w="7609" w:type="dxa"/>
+            <w:shd w:val="clear" w:color="auto" w:fill="auto"/>
+          </w:tcPr>
+          <w:p>
+            <w:pPr>
+              <w:pStyle w:val="BodyText"/>
+              <w:tabs>
+                <w:tab w:val="clear" w:pos="4253"/>
+                <w:tab w:val="clear" w:pos="6521"/>
+              </w:tabs>
+              <w:spacing w:line="300" w:lineRule="auto"/>
+              <w:ind w:firstLine="0"/>
+              <w:rPr>
+                <w:rFonts w:ascii="Calibri" w:hAnsi="Calibri" w:cs="Calibri"/>
+                <w:sz w:val="22"/>
+                <w:szCs w:val="22"/>
+              </w:rPr>
+            </w:pPr>
+            <w:r>
+              <w:rPr>
+                <w:rFonts w:ascii="Calibri" w:hAnsi="Calibri" w:cs="Calibri"/>
+                <w:sz w:val="22"/>
+                <w:szCs w:val="22"/>
+              </w:rPr>
+              <w:t xml:space="preserve">Sancti Spíritus. </w:t>
+            </w:r>
+          </w:p>
+        </w:tc>
+      </w:tr>
+      <w:tr>
+        <w:tc>
+          <w:tcPr>
+            <w:tcW w:w="3067" w:type="dxa"/>
+            <w:shd w:val="clear" w:color="auto" w:fill="auto"/>
+          </w:tcPr>
+          <w:p>
+            <w:pPr>
+              <w:pStyle w:val="BodyText"/>
+              <w:tabs>
+                <w:tab w:val="clear" w:pos="4253"/>
+                <w:tab w:val="clear" w:pos="6521"/>
+              </w:tabs>
+              <w:spacing w:line="300" w:lineRule="auto"/>
+              <w:ind w:firstLine="0"/>
+              <w:jc w:val="right"/>
+              <w:rPr>
+                <w:rFonts w:ascii="Calibri" w:hAnsi="Calibri" w:cs="Calibri"/>
+                <w:sz w:val="22"/>
+                <w:szCs w:val="22"/>
+              </w:rPr>
+            </w:pPr>
+            <w:r>
+              <w:rPr>
+                <w:rFonts w:ascii="Calibri" w:hAnsi="Calibri" w:cs="Calibri"/>
+                <w:sz w:val="22"/>
+                <w:szCs w:val="22"/>
+                <w:u w:val="single"/>
+              </w:rPr>
+              <w:t>País:</w:t>
+            </w:r>
+            <w:r>
+              <w:rPr>
+                <w:rFonts w:ascii="Calibri" w:hAnsi="Calibri" w:cs="Calibri"/>
+                <w:sz w:val="22"/>
+                <w:szCs w:val="22"/>
+              </w:rPr>
+              <w:t xml:space="preserve"> </w:t>
+            </w:r>
+          </w:p>
+        </w:tc>
+        <w:tc>
+          <w:tcPr>
+            <w:tcW w:w="236" w:type="dxa"/>
+            <w:shd w:val="clear" w:color="auto" w:fill="auto"/>
+          </w:tcPr>
+          <w:p>
+            <w:pPr>
+              <w:pStyle w:val="BodyText"/>
+              <w:tabs>
+                <w:tab w:val="clear" w:pos="4253"/>
+                <w:tab w:val="clear" w:pos="6521"/>
+              </w:tabs>
+              <w:spacing w:line="300" w:lineRule="auto"/>
+              <w:ind w:firstLine="0"/>
+              <w:rPr>
+                <w:rFonts w:ascii="Calibri" w:hAnsi="Calibri" w:cs="Calibri"/>
+                <w:sz w:val="22"/>
+                <w:szCs w:val="22"/>
+              </w:rPr>
+            </w:pPr>
+          </w:p>
+        </w:tc>
+        <w:tc>
+          <w:tcPr>
+            <w:tcW w:w="7609" w:type="dxa"/>
+            <w:shd w:val="clear" w:color="auto" w:fill="auto"/>
+          </w:tcPr>
+          <w:p>
+            <w:pPr>
+              <w:pStyle w:val="BodyText"/>
+              <w:tabs>
+                <w:tab w:val="clear" w:pos="4253"/>
+                <w:tab w:val="clear" w:pos="6521"/>
+              </w:tabs>
+              <w:spacing w:line="300" w:lineRule="auto"/>
+              <w:ind w:firstLine="0"/>
+              <w:rPr>
+                <w:rFonts w:ascii="Calibri" w:hAnsi="Calibri" w:cs="Calibri"/>
+                <w:sz w:val="22"/>
+                <w:szCs w:val="22"/>
+              </w:rPr>
+            </w:pPr>
+            <w:r>
+              <w:rPr>
+                <w:rFonts w:ascii="Calibri" w:hAnsi="Calibri" w:cs="Calibri"/>
+                <w:sz w:val="22"/>
+                <w:szCs w:val="22"/>
+              </w:rPr>
+              <w:t xml:space="preserve">Cuba              </w:t>
+            </w:r>
+          </w:p>
+        </w:tc>
+      </w:tr>
+    </w:tbl>
+    <w:p>
+      <w:pPr>
+        <w:spacing w:line="300" w:lineRule="auto"/>
+        <w:jc w:val="both"/>
+        <w:rPr>
+          <w:rFonts w:ascii="Calibri" w:hAnsi="Calibri" w:cs="Calibri"/>
+          <w:sz w:val="22"/>
+          <w:szCs w:val="22"/>
+        </w:rPr>
+      </w:pPr>
+      <w:r>
+        <w:rPr>
+          <w:rFonts w:ascii="Calibri" w:hAnsi="Calibri" w:cs="Calibri"/>
+          <w:sz w:val="22"/>
+          <w:szCs w:val="22"/>
+          <w:u w:val="single"/>
+        </w:rPr>
+        <w:t>Breve descripción:</w:t>
+      </w:r>
+    </w:p>
+    <w:p>
+      <w:pPr>
+        <w:numPr>
+          <w:ilvl w:val="0"/>
+          <w:numId w:val="4"/>
+        </w:numPr>
+        <w:autoSpaceDE w:val="0"/>
+        <w:autoSpaceDN w:val="0"/>
+        <w:adjustRightInd w:val="0"/>
+        <w:spacing w:line="300" w:lineRule="auto"/>
+        <w:jc w:val="both"/>
+        <w:rPr>
+          <w:rFonts w:ascii="Calibri" w:hAnsi="Calibri" w:cs="Calibri"/>
+          <w:sz w:val="22"/>
+          <w:szCs w:val="22"/>
+        </w:rPr>
+      </w:pPr>
+      <w:r>
+        <w:rPr>
+          <w:rFonts w:ascii="Calibri" w:hAnsi="Calibri" w:cs="Calibri"/>
+          <w:sz w:val="22"/>
+          <w:szCs w:val="22"/>
+        </w:rPr>
+        <w:t xml:space="preserve">Participación activa en las fases de análisis y </w:t>
+      </w:r>
+      <w:proofErr w:type="gramStart"/>
+      <w:r>
+        <w:rPr>
+          <w:rFonts w:ascii="Calibri" w:hAnsi="Calibri" w:cs="Calibri"/>
+          <w:sz w:val="22"/>
+          <w:szCs w:val="22"/>
+        </w:rPr>
+        <w:t>diseño</w:t>
+      </w:r>
+      <w:proofErr w:type="gramEnd"/>
+      <w:r>
+        <w:rPr>
+          <w:rFonts w:ascii="Calibri" w:hAnsi="Calibri" w:cs="Calibri"/>
+          <w:sz w:val="22"/>
+          <w:szCs w:val="22"/>
+        </w:rPr>
+        <w:t xml:space="preserve"> así como en la programación del software desarrollado por la empresa formando parte de equipos de desarrollo. Las tecnologías y lenguajes de programación empleados fueron los siguientes: lenguaje C#, </w:t>
+      </w:r>
+      <w:r>
+        <w:rPr>
+          <w:rFonts w:ascii="Calibri" w:hAnsi="Calibri" w:cs="Calibri"/>
+          <w:sz w:val="22"/>
+          <w:szCs w:val="22"/>
+        </w:rPr>
+        <w:t>Visual Studio .NET 2017</w:t>
+      </w:r>
+      <w:r>
+        <w:rPr>
+          <w:rFonts w:ascii="Calibri" w:hAnsi="Calibri" w:cs="Calibri"/>
+          <w:sz w:val="22"/>
+          <w:szCs w:val="22"/>
+        </w:rPr>
+        <w:t xml:space="preserve"> (IDE), .NET </w:t>
+      </w:r>
+      <w:proofErr w:type="spellStart"/>
+      <w:r>
+        <w:rPr>
+          <w:rFonts w:ascii="Calibri" w:hAnsi="Calibri" w:cs="Calibri"/>
+          <w:sz w:val="22"/>
+          <w:szCs w:val="22"/>
+        </w:rPr>
+        <w:t>Remoting</w:t>
+      </w:r>
+      <w:proofErr w:type="spellEnd"/>
+      <w:r>
+        <w:rPr>
+          <w:rFonts w:ascii="Calibri" w:hAnsi="Calibri" w:cs="Calibri"/>
+          <w:sz w:val="22"/>
+          <w:szCs w:val="22"/>
+        </w:rPr>
+        <w:t>,</w:t>
+      </w:r>
+      <w:r>
+        <w:rPr>
+          <w:rFonts w:ascii="Calibri" w:hAnsi="Calibri" w:cs="Calibri"/>
+          <w:sz w:val="22"/>
+          <w:szCs w:val="22"/>
+        </w:rPr>
+        <w:t xml:space="preserve"> SQL Server como gestor de Base de Datos, </w:t>
+      </w:r>
+      <w:proofErr w:type="spellStart"/>
+      <w:r>
+        <w:rPr>
+          <w:rFonts w:ascii="Calibri" w:hAnsi="Calibri" w:cs="Calibri"/>
+          <w:sz w:val="22"/>
+          <w:szCs w:val="22"/>
+        </w:rPr>
+        <w:t>GitLab</w:t>
+      </w:r>
+      <w:proofErr w:type="spellEnd"/>
+      <w:r>
+        <w:rPr>
+          <w:rFonts w:ascii="Calibri" w:hAnsi="Calibri" w:cs="Calibri"/>
+          <w:sz w:val="22"/>
+          <w:szCs w:val="22"/>
+        </w:rPr>
+        <w:t xml:space="preserve"> para la gestión de la configuración y el Enterprise </w:t>
+      </w:r>
+      <w:proofErr w:type="spellStart"/>
+      <w:r>
+        <w:rPr>
+          <w:rFonts w:ascii="Calibri" w:hAnsi="Calibri" w:cs="Calibri"/>
+          <w:sz w:val="22"/>
+          <w:szCs w:val="22"/>
+        </w:rPr>
+        <w:t>Architect</w:t>
+      </w:r>
+      <w:proofErr w:type="spellEnd"/>
+      <w:r>
+        <w:rPr>
+          <w:rFonts w:ascii="Calibri" w:hAnsi="Calibri" w:cs="Calibri"/>
+          <w:sz w:val="22"/>
+          <w:szCs w:val="22"/>
+        </w:rPr>
+        <w:t xml:space="preserve"> como herramienta para la modelación UML.</w:t>
+      </w:r>
+    </w:p>
+    <w:p>
+      <w:pPr>
+        <w:numPr>
+          <w:ilvl w:val="0"/>
+          <w:numId w:val="4"/>
+        </w:numPr>
+        <w:autoSpaceDE w:val="0"/>
+        <w:autoSpaceDN w:val="0"/>
+        <w:adjustRightInd w:val="0"/>
+        <w:spacing w:line="300" w:lineRule="auto"/>
+        <w:jc w:val="both"/>
+        <w:rPr>
+          <w:rFonts w:ascii="Calibri" w:hAnsi="Calibri" w:cs="Calibri"/>
+          <w:sz w:val="22"/>
+          <w:szCs w:val="22"/>
+        </w:rPr>
+      </w:pPr>
+      <w:r>
+        <w:rPr>
+          <w:rFonts w:ascii="Calibri" w:hAnsi="Calibri" w:cs="Calibri"/>
+          <w:sz w:val="22"/>
+          <w:szCs w:val="22"/>
+        </w:rPr>
+        <w:t>Participación en Seminarios y Talleres tanto en calidad de espectador como de profesor. Dichos talleres y Seminarios contribuyen a la gestión de los requerimientos de los clientes y a la comprensión por parte de estos de los servicios brindados por la empresa.</w:t>
+      </w:r>
+    </w:p>
+    <w:p>
+      <w:pPr>
+        <w:numPr>
+          <w:ilvl w:val="0"/>
+          <w:numId w:val="4"/>
+        </w:numPr>
+        <w:autoSpaceDE w:val="0"/>
+        <w:autoSpaceDN w:val="0"/>
+        <w:adjustRightInd w:val="0"/>
+        <w:spacing w:line="300" w:lineRule="auto"/>
+        <w:jc w:val="both"/>
+        <w:rPr>
+          <w:rFonts w:ascii="Calibri" w:hAnsi="Calibri" w:cs="Calibri"/>
+          <w:sz w:val="22"/>
+          <w:szCs w:val="22"/>
+        </w:rPr>
+      </w:pPr>
+      <w:r>
+        <w:rPr>
+          <w:rFonts w:ascii="Calibri" w:hAnsi="Calibri" w:cs="Calibri"/>
+          <w:sz w:val="22"/>
+          <w:szCs w:val="22"/>
+        </w:rPr>
+        <w:t>Elaboración de documentación y ayudas para los sistemas desarrollados.</w:t>
+      </w:r>
+    </w:p>
+    <w:p>
+      <w:pPr>
+        <w:numPr>
+          <w:ilvl w:val="0"/>
+          <w:numId w:val="4"/>
+        </w:numPr>
+        <w:autoSpaceDE w:val="0"/>
+        <w:autoSpaceDN w:val="0"/>
+        <w:adjustRightInd w:val="0"/>
+        <w:spacing w:line="300" w:lineRule="auto"/>
+        <w:jc w:val="both"/>
+        <w:rPr>
+          <w:rFonts w:ascii="Calibri" w:hAnsi="Calibri" w:cs="Calibri"/>
+          <w:sz w:val="22"/>
+          <w:szCs w:val="22"/>
+        </w:rPr>
+      </w:pPr>
+      <w:r>
+        <w:rPr>
+          <w:rFonts w:ascii="Calibri" w:hAnsi="Calibri" w:cs="Calibri"/>
+          <w:sz w:val="22"/>
+          <w:szCs w:val="22"/>
+        </w:rPr>
+        <w:t>Tratamiento</w:t>
+      </w:r>
+      <w:r>
+        <w:rPr>
+          <w:rFonts w:ascii="Calibri" w:hAnsi="Calibri" w:cs="Calibri"/>
+          <w:sz w:val="22"/>
+          <w:szCs w:val="22"/>
+        </w:rPr>
+        <w:t xml:space="preserve"> a los</w:t>
+      </w:r>
+      <w:r>
+        <w:rPr>
+          <w:rFonts w:ascii="Calibri" w:hAnsi="Calibri" w:cs="Calibri"/>
+          <w:sz w:val="22"/>
+          <w:szCs w:val="22"/>
+        </w:rPr>
+        <w:t xml:space="preserve"> errores derivados de las pruebas al software</w:t>
+      </w:r>
+      <w:r>
+        <w:rPr>
+          <w:rFonts w:ascii="Calibri" w:hAnsi="Calibri" w:cs="Calibri"/>
+          <w:sz w:val="22"/>
+          <w:szCs w:val="22"/>
+        </w:rPr>
+        <w:t xml:space="preserve">. </w:t>
+      </w:r>
+    </w:p>
+    <w:p>
+      <w:pPr>
+        <w:numPr>
+          <w:ilvl w:val="0"/>
+          <w:numId w:val="4"/>
+        </w:numPr>
+        <w:autoSpaceDE w:val="0"/>
+        <w:autoSpaceDN w:val="0"/>
+        <w:adjustRightInd w:val="0"/>
+        <w:spacing w:line="300" w:lineRule="auto"/>
+        <w:jc w:val="both"/>
+        <w:rPr>
+          <w:rFonts w:ascii="Calibri" w:hAnsi="Calibri" w:cs="Calibri"/>
+          <w:sz w:val="22"/>
+          <w:szCs w:val="22"/>
+        </w:rPr>
+      </w:pPr>
+      <w:r>
+        <w:rPr>
+          <w:rFonts w:ascii="Calibri" w:hAnsi="Calibri" w:cs="Calibri"/>
+          <w:sz w:val="22"/>
+          <w:szCs w:val="22"/>
+        </w:rPr>
+        <w:lastRenderedPageBreak/>
+        <w:t xml:space="preserve">Adiestramiento en los casos que se requiera a los usuarios finales de los sistemas informáticos para lograr así un uso satisfactorio del software. </w:t>
+      </w:r>
+    </w:p>
+    <w:p>
+      <w:pPr>
+        <w:numPr>
+          <w:ilvl w:val="0"/>
+          <w:numId w:val="4"/>
+        </w:numPr>
+        <w:autoSpaceDE w:val="0"/>
+        <w:autoSpaceDN w:val="0"/>
+        <w:adjustRightInd w:val="0"/>
+        <w:spacing w:line="300" w:lineRule="auto"/>
+        <w:jc w:val="both"/>
+        <w:rPr>
+          <w:rFonts w:ascii="Calibri" w:hAnsi="Calibri" w:cs="Calibri"/>
+          <w:sz w:val="22"/>
+          <w:szCs w:val="22"/>
+        </w:rPr>
+      </w:pPr>
+      <w:r>
+        <w:rPr>
+          <w:rFonts w:ascii="Calibri" w:hAnsi="Calibri" w:cs="Calibri"/>
+          <w:sz w:val="22"/>
+          <w:szCs w:val="22"/>
+        </w:rPr>
+        <w:t xml:space="preserve">Recepción de cursos de diferentes materias relacionadas con su profesión </w:t>
+      </w:r>
+      <w:proofErr w:type="gramStart"/>
+      <w:r>
+        <w:rPr>
+          <w:rFonts w:ascii="Calibri" w:hAnsi="Calibri" w:cs="Calibri"/>
+          <w:sz w:val="22"/>
+          <w:szCs w:val="22"/>
+        </w:rPr>
+        <w:t>como</w:t>
+      </w:r>
+      <w:proofErr w:type="gramEnd"/>
+      <w:r>
+        <w:rPr>
+          <w:rFonts w:ascii="Calibri" w:hAnsi="Calibri" w:cs="Calibri"/>
+          <w:sz w:val="22"/>
+          <w:szCs w:val="22"/>
+        </w:rPr>
+        <w:t xml:space="preserve"> por ejemplo: adiestramiento desde el punto de vista eléctrico teniendo en cuenta que los sistemas informáticos desarrollados por la empresa van dirigidos esencialmente a la producción electro-energética del país. </w:t>
+      </w:r>
+    </w:p>
+    <w:p>
+      <w:pPr>
+        <w:numPr>
+          <w:ilvl w:val="0"/>
+          <w:numId w:val="4"/>
+        </w:numPr>
+        <w:autoSpaceDE w:val="0"/>
+        <w:autoSpaceDN w:val="0"/>
+        <w:adjustRightInd w:val="0"/>
+        <w:spacing w:line="300" w:lineRule="auto"/>
+        <w:jc w:val="both"/>
+        <w:rPr>
+          <w:rFonts w:ascii="Calibri" w:hAnsi="Calibri" w:cs="Calibri"/>
+          <w:sz w:val="22"/>
+          <w:szCs w:val="22"/>
+        </w:rPr>
+      </w:pPr>
+      <w:r>
+        <w:rPr>
+          <w:rFonts w:ascii="Calibri" w:hAnsi="Calibri" w:cs="Calibri"/>
+          <w:sz w:val="22"/>
+          <w:szCs w:val="22"/>
+        </w:rPr>
+        <w:t>Presentación de informes técnicos detallados acerca de las labores realizadas a su jefe inmediato.</w:t>
+      </w:r>
+    </w:p>
+    <w:p>
+      <w:pPr>
+        <w:pBdr>
+          <w:bottom w:val="single" w:sz="12" w:space="1" w:color="auto"/>
+        </w:pBdr>
+        <w:autoSpaceDE w:val="0"/>
+        <w:autoSpaceDN w:val="0"/>
+        <w:adjustRightInd w:val="0"/>
+        <w:spacing w:line="300" w:lineRule="auto"/>
+        <w:ind w:left="720"/>
         <w:jc w:val="both"/>
         <w:rPr>
           <w:rFonts w:ascii="Calibri" w:hAnsi="Calibri" w:cs="Calibri"/>
@@ -9330,6 +10219,24 @@
             <w:tcW w:w="4077" w:type="dxa"/>
             <w:shd w:val="clear" w:color="auto" w:fill="auto"/>
           </w:tcPr>
+          <w:p>
+            <w:pPr>
+              <w:pStyle w:val="BodyText"/>
+              <w:tabs>
+                <w:tab w:val="clear" w:pos="4253"/>
+                <w:tab w:val="clear" w:pos="6521"/>
+              </w:tabs>
+              <w:spacing w:line="300" w:lineRule="auto"/>
+              <w:ind w:firstLine="0"/>
+              <w:jc w:val="right"/>
+              <w:rPr>
+                <w:rFonts w:ascii="Calibri" w:hAnsi="Calibri" w:cs="Calibri"/>
+                <w:sz w:val="22"/>
+                <w:szCs w:val="22"/>
+                <w:u w:val="single"/>
+              </w:rPr>
+            </w:pPr>
+          </w:p>
           <w:p>
             <w:pPr>
               <w:pStyle w:val="BodyText"/>
@@ -9392,6 +10299,22 @@
             <w:tcW w:w="6475" w:type="dxa"/>
             <w:shd w:val="clear" w:color="auto" w:fill="auto"/>
           </w:tcPr>
+          <w:p>
+            <w:pPr>
+              <w:pStyle w:val="BodyText"/>
+              <w:tabs>
+                <w:tab w:val="clear" w:pos="4253"/>
+                <w:tab w:val="clear" w:pos="6521"/>
+              </w:tabs>
+              <w:spacing w:line="300" w:lineRule="auto"/>
+              <w:ind w:firstLine="0"/>
+              <w:rPr>
+                <w:rFonts w:ascii="Calibri" w:hAnsi="Calibri" w:cs="Calibri"/>
+                <w:sz w:val="22"/>
+                <w:szCs w:val="22"/>
+              </w:rPr>
+            </w:pPr>
+          </w:p>
           <w:p>
             <w:pPr>
               <w:pStyle w:val="BodyText"/>
@@ -10099,60 +11022,47 @@
     </w:p>
     <w:p>
       <w:pPr>
-        <w:numPr>
-          <w:ilvl w:val="0"/>
-          <w:numId w:val="4"/>
-        </w:numPr>
+        <w:pBdr>
+          <w:bottom w:val="single" w:sz="12" w:space="1" w:color="auto"/>
+        </w:pBdr>
         <w:autoSpaceDE w:val="0"/>
         <w:autoSpaceDN w:val="0"/>
         <w:adjustRightInd w:val="0"/>
         <w:spacing w:line="300" w:lineRule="auto"/>
-        <w:jc w:val="both"/>
-        <w:rPr>
-          <w:rFonts w:ascii="Calibri" w:hAnsi="Calibri" w:cs="Calibri"/>
-          <w:sz w:val="22"/>
-          <w:szCs w:val="22"/>
-        </w:rPr>
-      </w:pPr>
-      <w:r>
-        <w:rPr>
-          <w:rFonts w:ascii="Calibri" w:hAnsi="Calibri" w:cs="Calibri"/>
-          <w:sz w:val="22"/>
-          <w:szCs w:val="22"/>
-        </w:rPr>
-        <w:lastRenderedPageBreak/>
+        <w:ind w:left="720"/>
+        <w:jc w:val="both"/>
+        <w:rPr>
+          <w:rFonts w:ascii="Calibri" w:hAnsi="Calibri" w:cs="Calibri"/>
+          <w:sz w:val="22"/>
+          <w:szCs w:val="22"/>
+        </w:rPr>
+      </w:pPr>
+      <w:r>
+        <w:rPr>
+          <w:rFonts w:ascii="Calibri" w:hAnsi="Calibri" w:cs="Calibri"/>
+          <w:sz w:val="22"/>
+          <w:szCs w:val="22"/>
+        </w:rPr>
         <w:t>Obtención de adiestramiento desde el punto de vista eléctrico teniendo en cuenta que la empresa gestiona el proceso de producción electro-energético de la provincia Sancti Spíritus.</w:t>
       </w:r>
     </w:p>
     <w:p>
       <w:pPr>
+        <w:pBdr>
+          <w:bottom w:val="single" w:sz="12" w:space="1" w:color="auto"/>
+        </w:pBdr>
         <w:autoSpaceDE w:val="0"/>
         <w:autoSpaceDN w:val="0"/>
         <w:adjustRightInd w:val="0"/>
         <w:spacing w:line="300" w:lineRule="auto"/>
-        <w:jc w:val="center"/>
-        <w:rPr>
-          <w:rFonts w:ascii="Calibri" w:hAnsi="Calibri" w:cs="Calibri"/>
-          <w:sz w:val="22"/>
-          <w:szCs w:val="22"/>
-        </w:rPr>
-      </w:pPr>
-      <w:r>
-        <w:rPr>
-          <w:rFonts w:ascii="Calibri" w:hAnsi="Calibri" w:cs="Calibri"/>
-          <w:sz w:val="22"/>
-          <w:szCs w:val="22"/>
-        </w:rPr>
-        <w:t>______________________________________________</w:t>
-      </w:r>
-      <w:r>
-        <w:rPr>
-          <w:rFonts w:ascii="Calibri" w:hAnsi="Calibri" w:cs="Calibri"/>
-          <w:sz w:val="22"/>
-          <w:szCs w:val="22"/>
-        </w:rPr>
-        <w:t>__________________________________________________</w:t>
-      </w:r>
+        <w:ind w:left="720"/>
+        <w:jc w:val="both"/>
+        <w:rPr>
+          <w:rFonts w:ascii="Calibri" w:hAnsi="Calibri" w:cs="Calibri"/>
+          <w:sz w:val="22"/>
+          <w:szCs w:val="22"/>
+        </w:rPr>
+      </w:pPr>
     </w:p>
     <w:p>
       <w:pPr>
@@ -10160,6 +11070,7 @@
         <w:autoSpaceDN w:val="0"/>
         <w:adjustRightInd w:val="0"/>
         <w:spacing w:line="300" w:lineRule="auto"/>
+        <w:ind w:left="720"/>
         <w:jc w:val="both"/>
         <w:rPr>
           <w:rFonts w:ascii="Calibri" w:hAnsi="Calibri" w:cs="Calibri"/>
@@ -10849,6 +11760,7 @@
           <w:szCs w:val="22"/>
           <w:u w:val="single"/>
         </w:rPr>
+        <w:lastRenderedPageBreak/>
         <w:t>Breve descripción:</w:t>
       </w:r>
     </w:p>
@@ -10971,7 +11883,16 @@
           <w:sz w:val="22"/>
           <w:szCs w:val="22"/>
         </w:rPr>
-        <w:t xml:space="preserve"> como ORM empleado para el acceso a la Base de Datos,  </w:t>
+        <w:t xml:space="preserve"> como ORM empleado para el acceso a la Base de </w:t>
+      </w:r>
+      <w:proofErr w:type="gramStart"/>
+      <w:r>
+        <w:rPr>
+          <w:rFonts w:ascii="Calibri" w:hAnsi="Calibri" w:cs="Calibri"/>
+          <w:sz w:val="22"/>
+          <w:szCs w:val="22"/>
+        </w:rPr>
+        <w:t xml:space="preserve">Datos,  </w:t>
       </w:r>
       <w:proofErr w:type="spellStart"/>
       <w:r>
@@ -10983,6 +11904,7 @@
         <w:t>Starteam</w:t>
       </w:r>
       <w:proofErr w:type="spellEnd"/>
+      <w:proofErr w:type="gramEnd"/>
       <w:r>
         <w:rPr>
           <w:rFonts w:ascii="Calibri" w:hAnsi="Calibri" w:cs="Calibri"/>
@@ -11228,14 +12150,11 @@
     </w:p>
     <w:p>
       <w:pPr>
-        <w:numPr>
-          <w:ilvl w:val="0"/>
-          <w:numId w:val="4"/>
-        </w:numPr>
         <w:autoSpaceDE w:val="0"/>
         <w:autoSpaceDN w:val="0"/>
         <w:adjustRightInd w:val="0"/>
         <w:spacing w:line="300" w:lineRule="auto"/>
+        <w:ind w:left="720"/>
         <w:jc w:val="both"/>
         <w:rPr>
           <w:rFonts w:ascii="Calibri" w:hAnsi="Calibri" w:cs="Calibri"/>
@@ -11257,8 +12176,10 @@
           <w:sz w:val="22"/>
           <w:szCs w:val="22"/>
         </w:rPr>
-        <w:t>tes materias relacionadas con temas de programación sobre todo. __________________________________________________________________________________________</w:t>
-      </w:r>
+        <w:t>tes materias relacionadas con temas de programación sobre todo.</w:t>
+      </w:r>
+      <w:bookmarkStart w:id="0" w:name="_GoBack"/>
+      <w:bookmarkEnd w:id="0"/>
     </w:p>
     <w:p>
       <w:pPr>
@@ -11273,901 +12194,6 @@
           <w:szCs w:val="22"/>
         </w:rPr>
       </w:pPr>
-    </w:p>
-    <w:tbl>
-      <w:tblPr>
-        <w:tblW w:w="10912" w:type="dxa"/>
-        <w:tblLayout w:type="fixed"/>
-        <w:tblLook w:val="04A0" w:firstRow="1" w:lastRow="0" w:firstColumn="1" w:lastColumn="0" w:noHBand="0" w:noVBand="1"/>
-      </w:tblPr>
-      <w:tblGrid>
-        <w:gridCol w:w="3067"/>
-        <w:gridCol w:w="236"/>
-        <w:gridCol w:w="7609"/>
-      </w:tblGrid>
-      <w:tr>
-        <w:tc>
-          <w:tcPr>
-            <w:tcW w:w="3067" w:type="dxa"/>
-            <w:shd w:val="clear" w:color="auto" w:fill="auto"/>
-          </w:tcPr>
-          <w:p>
-            <w:pPr>
-              <w:pStyle w:val="BodyText"/>
-              <w:tabs>
-                <w:tab w:val="clear" w:pos="4253"/>
-                <w:tab w:val="clear" w:pos="6521"/>
-              </w:tabs>
-              <w:spacing w:line="300" w:lineRule="auto"/>
-              <w:ind w:firstLine="0"/>
-              <w:jc w:val="right"/>
-              <w:rPr>
-                <w:rFonts w:ascii="Calibri" w:hAnsi="Calibri" w:cs="Calibri"/>
-                <w:sz w:val="22"/>
-                <w:szCs w:val="22"/>
-              </w:rPr>
-            </w:pPr>
-            <w:r>
-              <w:rPr>
-                <w:rFonts w:ascii="Calibri" w:hAnsi="Calibri" w:cs="Calibri"/>
-                <w:sz w:val="22"/>
-                <w:szCs w:val="22"/>
-                <w:u w:val="single"/>
-              </w:rPr>
-              <w:t>Fecha de inicio:</w:t>
-            </w:r>
-            <w:r>
-              <w:rPr>
-                <w:rFonts w:ascii="Calibri" w:hAnsi="Calibri" w:cs="Calibri"/>
-                <w:sz w:val="22"/>
-                <w:szCs w:val="22"/>
-              </w:rPr>
-              <w:t xml:space="preserve"> </w:t>
-            </w:r>
-          </w:p>
-        </w:tc>
-        <w:tc>
-          <w:tcPr>
-            <w:tcW w:w="236" w:type="dxa"/>
-            <w:shd w:val="clear" w:color="auto" w:fill="auto"/>
-          </w:tcPr>
-          <w:p>
-            <w:pPr>
-              <w:pStyle w:val="BodyText"/>
-              <w:tabs>
-                <w:tab w:val="clear" w:pos="4253"/>
-                <w:tab w:val="clear" w:pos="6521"/>
-              </w:tabs>
-              <w:spacing w:line="300" w:lineRule="auto"/>
-              <w:ind w:firstLine="0"/>
-              <w:rPr>
-                <w:sz w:val="22"/>
-                <w:szCs w:val="22"/>
-              </w:rPr>
-            </w:pPr>
-          </w:p>
-        </w:tc>
-        <w:tc>
-          <w:tcPr>
-            <w:tcW w:w="7609" w:type="dxa"/>
-            <w:shd w:val="clear" w:color="auto" w:fill="auto"/>
-          </w:tcPr>
-          <w:p>
-            <w:pPr>
-              <w:pStyle w:val="BodyText"/>
-              <w:tabs>
-                <w:tab w:val="clear" w:pos="4253"/>
-                <w:tab w:val="clear" w:pos="6521"/>
-              </w:tabs>
-              <w:spacing w:line="300" w:lineRule="auto"/>
-              <w:ind w:firstLine="0"/>
-              <w:rPr>
-                <w:rFonts w:ascii="Calibri" w:hAnsi="Calibri" w:cs="Calibri"/>
-                <w:sz w:val="22"/>
-                <w:szCs w:val="22"/>
-              </w:rPr>
-            </w:pPr>
-            <w:r>
-              <w:rPr>
-                <w:sz w:val="22"/>
-                <w:szCs w:val="22"/>
-              </w:rPr>
-              <w:t>3 de septiembre del 2012</w:t>
-            </w:r>
-            <w:r>
-              <w:rPr>
-                <w:rFonts w:ascii="Calibri" w:hAnsi="Calibri" w:cs="Calibri"/>
-                <w:sz w:val="22"/>
-                <w:szCs w:val="22"/>
-              </w:rPr>
-              <w:t>.</w:t>
-            </w:r>
-          </w:p>
-        </w:tc>
-      </w:tr>
-      <w:tr>
-        <w:tc>
-          <w:tcPr>
-            <w:tcW w:w="3067" w:type="dxa"/>
-            <w:shd w:val="clear" w:color="auto" w:fill="auto"/>
-          </w:tcPr>
-          <w:p>
-            <w:pPr>
-              <w:pStyle w:val="BodyText"/>
-              <w:tabs>
-                <w:tab w:val="clear" w:pos="4253"/>
-                <w:tab w:val="clear" w:pos="6521"/>
-              </w:tabs>
-              <w:spacing w:line="300" w:lineRule="auto"/>
-              <w:ind w:firstLine="0"/>
-              <w:jc w:val="right"/>
-              <w:rPr>
-                <w:rFonts w:ascii="Calibri" w:hAnsi="Calibri" w:cs="Calibri"/>
-                <w:sz w:val="22"/>
-                <w:szCs w:val="22"/>
-              </w:rPr>
-            </w:pPr>
-            <w:r>
-              <w:rPr>
-                <w:rFonts w:ascii="Calibri" w:hAnsi="Calibri" w:cs="Calibri"/>
-                <w:sz w:val="22"/>
-                <w:szCs w:val="22"/>
-                <w:u w:val="single"/>
-              </w:rPr>
-              <w:t>Fecha de terminación:</w:t>
-            </w:r>
-            <w:r>
-              <w:rPr>
-                <w:rFonts w:ascii="Calibri" w:hAnsi="Calibri" w:cs="Calibri"/>
-                <w:sz w:val="22"/>
-                <w:szCs w:val="22"/>
-              </w:rPr>
-              <w:t xml:space="preserve"> </w:t>
-            </w:r>
-          </w:p>
-        </w:tc>
-        <w:tc>
-          <w:tcPr>
-            <w:tcW w:w="236" w:type="dxa"/>
-            <w:shd w:val="clear" w:color="auto" w:fill="auto"/>
-          </w:tcPr>
-          <w:p>
-            <w:pPr>
-              <w:pStyle w:val="BodyText"/>
-              <w:tabs>
-                <w:tab w:val="clear" w:pos="4253"/>
-                <w:tab w:val="clear" w:pos="6521"/>
-              </w:tabs>
-              <w:spacing w:line="300" w:lineRule="auto"/>
-              <w:ind w:firstLine="0"/>
-              <w:rPr>
-                <w:rFonts w:ascii="Calibri" w:hAnsi="Calibri" w:cs="Calibri"/>
-                <w:sz w:val="22"/>
-                <w:szCs w:val="22"/>
-              </w:rPr>
-            </w:pPr>
-          </w:p>
-        </w:tc>
-        <w:tc>
-          <w:tcPr>
-            <w:tcW w:w="7609" w:type="dxa"/>
-            <w:shd w:val="clear" w:color="auto" w:fill="auto"/>
-          </w:tcPr>
-          <w:p>
-            <w:pPr>
-              <w:pStyle w:val="BodyText"/>
-              <w:tabs>
-                <w:tab w:val="clear" w:pos="4253"/>
-                <w:tab w:val="clear" w:pos="6521"/>
-              </w:tabs>
-              <w:spacing w:line="300" w:lineRule="auto"/>
-              <w:ind w:firstLine="0"/>
-              <w:rPr>
-                <w:rFonts w:ascii="Calibri" w:hAnsi="Calibri" w:cs="Calibri"/>
-                <w:sz w:val="22"/>
-                <w:szCs w:val="22"/>
-              </w:rPr>
-            </w:pPr>
-            <w:r>
-              <w:rPr>
-                <w:rFonts w:ascii="Calibri" w:hAnsi="Calibri" w:cs="Calibri"/>
-                <w:sz w:val="22"/>
-                <w:szCs w:val="22"/>
-              </w:rPr>
-              <w:t>(EMPRESA A LA QUE PERTENECE ACTUALMENTE).</w:t>
-            </w:r>
-          </w:p>
-        </w:tc>
-      </w:tr>
-      <w:tr>
-        <w:tc>
-          <w:tcPr>
-            <w:tcW w:w="3067" w:type="dxa"/>
-            <w:shd w:val="clear" w:color="auto" w:fill="auto"/>
-          </w:tcPr>
-          <w:p>
-            <w:pPr>
-              <w:pStyle w:val="BodyText"/>
-              <w:tabs>
-                <w:tab w:val="clear" w:pos="4253"/>
-                <w:tab w:val="clear" w:pos="6521"/>
-              </w:tabs>
-              <w:spacing w:line="300" w:lineRule="auto"/>
-              <w:ind w:firstLine="0"/>
-              <w:jc w:val="right"/>
-              <w:rPr>
-                <w:rFonts w:ascii="Calibri" w:hAnsi="Calibri" w:cs="Calibri"/>
-                <w:sz w:val="22"/>
-                <w:szCs w:val="22"/>
-              </w:rPr>
-            </w:pPr>
-            <w:r>
-              <w:rPr>
-                <w:rFonts w:ascii="Calibri" w:hAnsi="Calibri" w:cs="Calibri"/>
-                <w:sz w:val="22"/>
-                <w:szCs w:val="22"/>
-                <w:u w:val="single"/>
-              </w:rPr>
-              <w:t>Labor:</w:t>
-            </w:r>
-            <w:r>
-              <w:rPr>
-                <w:rFonts w:ascii="Calibri" w:hAnsi="Calibri" w:cs="Calibri"/>
-                <w:sz w:val="22"/>
-                <w:szCs w:val="22"/>
-              </w:rPr>
-              <w:t xml:space="preserve"> </w:t>
-            </w:r>
-          </w:p>
-        </w:tc>
-        <w:tc>
-          <w:tcPr>
-            <w:tcW w:w="236" w:type="dxa"/>
-            <w:shd w:val="clear" w:color="auto" w:fill="auto"/>
-          </w:tcPr>
-          <w:p>
-            <w:pPr>
-              <w:pStyle w:val="BodyText"/>
-              <w:tabs>
-                <w:tab w:val="clear" w:pos="4253"/>
-                <w:tab w:val="clear" w:pos="6521"/>
-              </w:tabs>
-              <w:spacing w:line="300" w:lineRule="auto"/>
-              <w:ind w:firstLine="0"/>
-              <w:rPr>
-                <w:rFonts w:ascii="Calibri" w:hAnsi="Calibri" w:cs="Calibri"/>
-                <w:sz w:val="22"/>
-                <w:szCs w:val="22"/>
-              </w:rPr>
-            </w:pPr>
-          </w:p>
-        </w:tc>
-        <w:tc>
-          <w:tcPr>
-            <w:tcW w:w="7609" w:type="dxa"/>
-            <w:shd w:val="clear" w:color="auto" w:fill="auto"/>
-          </w:tcPr>
-          <w:p>
-            <w:pPr>
-              <w:pStyle w:val="BodyText"/>
-              <w:tabs>
-                <w:tab w:val="clear" w:pos="4253"/>
-                <w:tab w:val="clear" w:pos="6521"/>
-              </w:tabs>
-              <w:spacing w:line="300" w:lineRule="auto"/>
-              <w:ind w:firstLine="0"/>
-              <w:rPr>
-                <w:rFonts w:ascii="Calibri" w:hAnsi="Calibri" w:cs="Calibri"/>
-                <w:sz w:val="22"/>
-                <w:szCs w:val="22"/>
-              </w:rPr>
-            </w:pPr>
-            <w:r>
-              <w:rPr>
-                <w:rFonts w:ascii="Calibri" w:hAnsi="Calibri" w:cs="Calibri"/>
-                <w:sz w:val="22"/>
-                <w:szCs w:val="22"/>
-              </w:rPr>
-              <w:t>Especialista B en Ciencias Informáticas (específicamente como Desarrollador de Software).</w:t>
-            </w:r>
-          </w:p>
-        </w:tc>
-      </w:tr>
-      <w:tr>
-        <w:tc>
-          <w:tcPr>
-            <w:tcW w:w="3067" w:type="dxa"/>
-            <w:shd w:val="clear" w:color="auto" w:fill="auto"/>
-          </w:tcPr>
-          <w:p>
-            <w:pPr>
-              <w:pStyle w:val="BodyText"/>
-              <w:tabs>
-                <w:tab w:val="clear" w:pos="4253"/>
-                <w:tab w:val="clear" w:pos="6521"/>
-              </w:tabs>
-              <w:spacing w:line="300" w:lineRule="auto"/>
-              <w:ind w:firstLine="0"/>
-              <w:jc w:val="right"/>
-              <w:rPr>
-                <w:rFonts w:ascii="Calibri" w:hAnsi="Calibri" w:cs="Calibri"/>
-                <w:sz w:val="22"/>
-                <w:szCs w:val="22"/>
-              </w:rPr>
-            </w:pPr>
-            <w:r>
-              <w:rPr>
-                <w:rFonts w:ascii="Calibri" w:hAnsi="Calibri" w:cs="Calibri"/>
-                <w:sz w:val="22"/>
-                <w:szCs w:val="22"/>
-                <w:u w:val="single"/>
-              </w:rPr>
-              <w:t>Organización:</w:t>
-            </w:r>
-            <w:r>
-              <w:rPr>
-                <w:rFonts w:ascii="Calibri" w:hAnsi="Calibri" w:cs="Calibri"/>
-                <w:sz w:val="22"/>
-                <w:szCs w:val="22"/>
-              </w:rPr>
-              <w:t xml:space="preserve"> </w:t>
-            </w:r>
-          </w:p>
-        </w:tc>
-        <w:tc>
-          <w:tcPr>
-            <w:tcW w:w="236" w:type="dxa"/>
-            <w:shd w:val="clear" w:color="auto" w:fill="auto"/>
-          </w:tcPr>
-          <w:p>
-            <w:pPr>
-              <w:pStyle w:val="BodyText"/>
-              <w:tabs>
-                <w:tab w:val="clear" w:pos="4253"/>
-                <w:tab w:val="clear" w:pos="6521"/>
-              </w:tabs>
-              <w:spacing w:line="300" w:lineRule="auto"/>
-              <w:ind w:firstLine="0"/>
-              <w:rPr>
-                <w:rFonts w:ascii="Calibri" w:hAnsi="Calibri" w:cs="Calibri"/>
-                <w:sz w:val="22"/>
-                <w:szCs w:val="22"/>
-              </w:rPr>
-            </w:pPr>
-          </w:p>
-        </w:tc>
-        <w:tc>
-          <w:tcPr>
-            <w:tcW w:w="7609" w:type="dxa"/>
-            <w:shd w:val="clear" w:color="auto" w:fill="auto"/>
-          </w:tcPr>
-          <w:p>
-            <w:pPr>
-              <w:pStyle w:val="BodyText"/>
-              <w:tabs>
-                <w:tab w:val="clear" w:pos="4253"/>
-                <w:tab w:val="clear" w:pos="6521"/>
-              </w:tabs>
-              <w:spacing w:line="300" w:lineRule="auto"/>
-              <w:ind w:firstLine="0"/>
-              <w:rPr>
-                <w:rFonts w:ascii="Calibri" w:hAnsi="Calibri" w:cs="Calibri"/>
-                <w:sz w:val="22"/>
-                <w:szCs w:val="22"/>
-              </w:rPr>
-            </w:pPr>
-            <w:r>
-              <w:rPr>
-                <w:rFonts w:ascii="Calibri" w:hAnsi="Calibri" w:cs="Calibri"/>
-                <w:sz w:val="22"/>
-                <w:szCs w:val="22"/>
-              </w:rPr>
-              <w:t xml:space="preserve">Empresa de Tecnologías de la Información y la Automática (ATI), Sancti Spíritus.     </w:t>
-            </w:r>
-          </w:p>
-        </w:tc>
-      </w:tr>
-      <w:tr>
-        <w:tc>
-          <w:tcPr>
-            <w:tcW w:w="3067" w:type="dxa"/>
-            <w:shd w:val="clear" w:color="auto" w:fill="auto"/>
-          </w:tcPr>
-          <w:p>
-            <w:pPr>
-              <w:pStyle w:val="BodyText"/>
-              <w:tabs>
-                <w:tab w:val="clear" w:pos="4253"/>
-                <w:tab w:val="clear" w:pos="6521"/>
-              </w:tabs>
-              <w:spacing w:line="300" w:lineRule="auto"/>
-              <w:ind w:firstLine="0"/>
-              <w:jc w:val="right"/>
-              <w:rPr>
-                <w:rFonts w:ascii="Calibri" w:hAnsi="Calibri" w:cs="Calibri"/>
-                <w:sz w:val="22"/>
-                <w:szCs w:val="22"/>
-              </w:rPr>
-            </w:pPr>
-            <w:r>
-              <w:rPr>
-                <w:rFonts w:ascii="Calibri" w:hAnsi="Calibri" w:cs="Calibri"/>
-                <w:sz w:val="22"/>
-                <w:szCs w:val="22"/>
-                <w:u w:val="single"/>
-              </w:rPr>
-              <w:t>Provincia:</w:t>
-            </w:r>
-            <w:r>
-              <w:rPr>
-                <w:rFonts w:ascii="Calibri" w:hAnsi="Calibri" w:cs="Calibri"/>
-                <w:sz w:val="22"/>
-                <w:szCs w:val="22"/>
-              </w:rPr>
-              <w:t xml:space="preserve"> </w:t>
-            </w:r>
-          </w:p>
-        </w:tc>
-        <w:tc>
-          <w:tcPr>
-            <w:tcW w:w="236" w:type="dxa"/>
-            <w:shd w:val="clear" w:color="auto" w:fill="auto"/>
-          </w:tcPr>
-          <w:p>
-            <w:pPr>
-              <w:pStyle w:val="BodyText"/>
-              <w:tabs>
-                <w:tab w:val="clear" w:pos="4253"/>
-                <w:tab w:val="clear" w:pos="6521"/>
-              </w:tabs>
-              <w:spacing w:line="300" w:lineRule="auto"/>
-              <w:ind w:firstLine="0"/>
-              <w:rPr>
-                <w:rFonts w:ascii="Calibri" w:hAnsi="Calibri" w:cs="Calibri"/>
-                <w:sz w:val="22"/>
-                <w:szCs w:val="22"/>
-              </w:rPr>
-            </w:pPr>
-          </w:p>
-        </w:tc>
-        <w:tc>
-          <w:tcPr>
-            <w:tcW w:w="7609" w:type="dxa"/>
-            <w:shd w:val="clear" w:color="auto" w:fill="auto"/>
-          </w:tcPr>
-          <w:p>
-            <w:pPr>
-              <w:pStyle w:val="BodyText"/>
-              <w:tabs>
-                <w:tab w:val="clear" w:pos="4253"/>
-                <w:tab w:val="clear" w:pos="6521"/>
-              </w:tabs>
-              <w:spacing w:line="300" w:lineRule="auto"/>
-              <w:ind w:firstLine="0"/>
-              <w:rPr>
-                <w:rFonts w:ascii="Calibri" w:hAnsi="Calibri" w:cs="Calibri"/>
-                <w:sz w:val="22"/>
-                <w:szCs w:val="22"/>
-              </w:rPr>
-            </w:pPr>
-            <w:r>
-              <w:rPr>
-                <w:rFonts w:ascii="Calibri" w:hAnsi="Calibri" w:cs="Calibri"/>
-                <w:sz w:val="22"/>
-                <w:szCs w:val="22"/>
-              </w:rPr>
-              <w:t xml:space="preserve">Sancti Spíritus. </w:t>
-            </w:r>
-          </w:p>
-        </w:tc>
-      </w:tr>
-      <w:tr>
-        <w:tc>
-          <w:tcPr>
-            <w:tcW w:w="3067" w:type="dxa"/>
-            <w:shd w:val="clear" w:color="auto" w:fill="auto"/>
-          </w:tcPr>
-          <w:p>
-            <w:pPr>
-              <w:pStyle w:val="BodyText"/>
-              <w:tabs>
-                <w:tab w:val="clear" w:pos="4253"/>
-                <w:tab w:val="clear" w:pos="6521"/>
-              </w:tabs>
-              <w:spacing w:line="300" w:lineRule="auto"/>
-              <w:ind w:firstLine="0"/>
-              <w:jc w:val="right"/>
-              <w:rPr>
-                <w:rFonts w:ascii="Calibri" w:hAnsi="Calibri" w:cs="Calibri"/>
-                <w:sz w:val="22"/>
-                <w:szCs w:val="22"/>
-              </w:rPr>
-            </w:pPr>
-            <w:r>
-              <w:rPr>
-                <w:rFonts w:ascii="Calibri" w:hAnsi="Calibri" w:cs="Calibri"/>
-                <w:sz w:val="22"/>
-                <w:szCs w:val="22"/>
-                <w:u w:val="single"/>
-              </w:rPr>
-              <w:t>País:</w:t>
-            </w:r>
-            <w:r>
-              <w:rPr>
-                <w:rFonts w:ascii="Calibri" w:hAnsi="Calibri" w:cs="Calibri"/>
-                <w:sz w:val="22"/>
-                <w:szCs w:val="22"/>
-              </w:rPr>
-              <w:t xml:space="preserve"> </w:t>
-            </w:r>
-          </w:p>
-        </w:tc>
-        <w:tc>
-          <w:tcPr>
-            <w:tcW w:w="236" w:type="dxa"/>
-            <w:shd w:val="clear" w:color="auto" w:fill="auto"/>
-          </w:tcPr>
-          <w:p>
-            <w:pPr>
-              <w:pStyle w:val="BodyText"/>
-              <w:tabs>
-                <w:tab w:val="clear" w:pos="4253"/>
-                <w:tab w:val="clear" w:pos="6521"/>
-              </w:tabs>
-              <w:spacing w:line="300" w:lineRule="auto"/>
-              <w:ind w:firstLine="0"/>
-              <w:rPr>
-                <w:rFonts w:ascii="Calibri" w:hAnsi="Calibri" w:cs="Calibri"/>
-                <w:sz w:val="22"/>
-                <w:szCs w:val="22"/>
-              </w:rPr>
-            </w:pPr>
-          </w:p>
-        </w:tc>
-        <w:tc>
-          <w:tcPr>
-            <w:tcW w:w="7609" w:type="dxa"/>
-            <w:shd w:val="clear" w:color="auto" w:fill="auto"/>
-          </w:tcPr>
-          <w:p>
-            <w:pPr>
-              <w:pStyle w:val="BodyText"/>
-              <w:tabs>
-                <w:tab w:val="clear" w:pos="4253"/>
-                <w:tab w:val="clear" w:pos="6521"/>
-              </w:tabs>
-              <w:spacing w:line="300" w:lineRule="auto"/>
-              <w:ind w:firstLine="0"/>
-              <w:rPr>
-                <w:rFonts w:ascii="Calibri" w:hAnsi="Calibri" w:cs="Calibri"/>
-                <w:sz w:val="22"/>
-                <w:szCs w:val="22"/>
-              </w:rPr>
-            </w:pPr>
-            <w:r>
-              <w:rPr>
-                <w:rFonts w:ascii="Calibri" w:hAnsi="Calibri" w:cs="Calibri"/>
-                <w:sz w:val="22"/>
-                <w:szCs w:val="22"/>
-              </w:rPr>
-              <w:t xml:space="preserve">Cuba              </w:t>
-            </w:r>
-          </w:p>
-        </w:tc>
-      </w:tr>
-    </w:tbl>
-    <w:p>
-      <w:pPr>
-        <w:spacing w:line="300" w:lineRule="auto"/>
-        <w:jc w:val="both"/>
-        <w:rPr>
-          <w:rFonts w:ascii="Calibri" w:hAnsi="Calibri" w:cs="Calibri"/>
-          <w:sz w:val="22"/>
-          <w:szCs w:val="22"/>
-        </w:rPr>
-      </w:pPr>
-      <w:r>
-        <w:rPr>
-          <w:rFonts w:ascii="Calibri" w:hAnsi="Calibri" w:cs="Calibri"/>
-          <w:sz w:val="22"/>
-          <w:szCs w:val="22"/>
-          <w:u w:val="single"/>
-        </w:rPr>
-        <w:t>Breve descripción:</w:t>
-      </w:r>
-    </w:p>
-    <w:p>
-      <w:pPr>
-        <w:numPr>
-          <w:ilvl w:val="0"/>
-          <w:numId w:val="4"/>
-        </w:numPr>
-        <w:autoSpaceDE w:val="0"/>
-        <w:autoSpaceDN w:val="0"/>
-        <w:adjustRightInd w:val="0"/>
-        <w:spacing w:line="300" w:lineRule="auto"/>
-        <w:jc w:val="both"/>
-        <w:rPr>
-          <w:rFonts w:ascii="Calibri" w:hAnsi="Calibri" w:cs="Calibri"/>
-          <w:sz w:val="22"/>
-          <w:szCs w:val="22"/>
-        </w:rPr>
-      </w:pPr>
-      <w:r>
-        <w:rPr>
-          <w:rFonts w:ascii="Calibri" w:hAnsi="Calibri" w:cs="Calibri"/>
-          <w:sz w:val="22"/>
-          <w:szCs w:val="22"/>
-        </w:rPr>
-        <w:lastRenderedPageBreak/>
-        <w:t xml:space="preserve">Participación activa en las fases de análisis y diseño así como en la programación del software desarrollado por la empresa formando parte de equipos de desarrollo. Las tecnologías y lenguajes de programación empleados fueron los siguientes: lenguaje C#, </w:t>
-      </w:r>
-      <w:r>
-        <w:rPr>
-          <w:rFonts w:ascii="Calibri" w:hAnsi="Calibri" w:cs="Calibri"/>
-          <w:sz w:val="22"/>
-          <w:szCs w:val="22"/>
-        </w:rPr>
-        <w:t>Visual Studio .NET 2017</w:t>
-      </w:r>
-      <w:r>
-        <w:rPr>
-          <w:rFonts w:ascii="Calibri" w:hAnsi="Calibri" w:cs="Calibri"/>
-          <w:sz w:val="22"/>
-          <w:szCs w:val="22"/>
-        </w:rPr>
-        <w:t xml:space="preserve"> (IDE), .NET </w:t>
-      </w:r>
-      <w:proofErr w:type="spellStart"/>
-      <w:r>
-        <w:rPr>
-          <w:rFonts w:ascii="Calibri" w:hAnsi="Calibri" w:cs="Calibri"/>
-          <w:sz w:val="22"/>
-          <w:szCs w:val="22"/>
-        </w:rPr>
-        <w:t>Remoting</w:t>
-      </w:r>
-      <w:proofErr w:type="spellEnd"/>
-      <w:r>
-        <w:rPr>
-          <w:rFonts w:ascii="Calibri" w:hAnsi="Calibri" w:cs="Calibri"/>
-          <w:sz w:val="22"/>
-          <w:szCs w:val="22"/>
-        </w:rPr>
-        <w:t>,</w:t>
-      </w:r>
-      <w:r>
-        <w:rPr>
-          <w:rFonts w:ascii="Calibri" w:hAnsi="Calibri" w:cs="Calibri"/>
-          <w:sz w:val="22"/>
-          <w:szCs w:val="22"/>
-        </w:rPr>
-        <w:t xml:space="preserve"> SQL Server como gestor de Base de Datos, </w:t>
-      </w:r>
-      <w:proofErr w:type="spellStart"/>
-      <w:r>
-        <w:rPr>
-          <w:rFonts w:ascii="Calibri" w:hAnsi="Calibri" w:cs="Calibri"/>
-          <w:sz w:val="22"/>
-          <w:szCs w:val="22"/>
-        </w:rPr>
-        <w:t>GitLab</w:t>
-      </w:r>
-      <w:proofErr w:type="spellEnd"/>
-      <w:r>
-        <w:rPr>
-          <w:rFonts w:ascii="Calibri" w:hAnsi="Calibri" w:cs="Calibri"/>
-          <w:sz w:val="22"/>
-          <w:szCs w:val="22"/>
-        </w:rPr>
-        <w:t xml:space="preserve"> para la gestión de la configuración y el Enterprise </w:t>
-      </w:r>
-      <w:proofErr w:type="spellStart"/>
-      <w:r>
-        <w:rPr>
-          <w:rFonts w:ascii="Calibri" w:hAnsi="Calibri" w:cs="Calibri"/>
-          <w:sz w:val="22"/>
-          <w:szCs w:val="22"/>
-        </w:rPr>
-        <w:t>Architect</w:t>
-      </w:r>
-      <w:proofErr w:type="spellEnd"/>
-      <w:r>
-        <w:rPr>
-          <w:rFonts w:ascii="Calibri" w:hAnsi="Calibri" w:cs="Calibri"/>
-          <w:sz w:val="22"/>
-          <w:szCs w:val="22"/>
-        </w:rPr>
-        <w:t xml:space="preserve"> como herramienta para la modelación UML.</w:t>
-      </w:r>
-    </w:p>
-    <w:p>
-      <w:pPr>
-        <w:numPr>
-          <w:ilvl w:val="0"/>
-          <w:numId w:val="4"/>
-        </w:numPr>
-        <w:autoSpaceDE w:val="0"/>
-        <w:autoSpaceDN w:val="0"/>
-        <w:adjustRightInd w:val="0"/>
-        <w:spacing w:line="300" w:lineRule="auto"/>
-        <w:jc w:val="both"/>
-        <w:rPr>
-          <w:rFonts w:ascii="Calibri" w:hAnsi="Calibri" w:cs="Calibri"/>
-          <w:sz w:val="22"/>
-          <w:szCs w:val="22"/>
-        </w:rPr>
-      </w:pPr>
-      <w:r>
-        <w:rPr>
-          <w:rFonts w:ascii="Calibri" w:hAnsi="Calibri" w:cs="Calibri"/>
-          <w:sz w:val="22"/>
-          <w:szCs w:val="22"/>
-        </w:rPr>
-        <w:t>Participación en Seminarios y Talleres tanto en calidad de espectador como de profesor. Dichos talleres y Seminarios contribuyen a la gestión de los requerimientos de los clientes y a la comprensión por parte de estos de los servicios brindados por la empresa.</w:t>
-      </w:r>
-    </w:p>
-    <w:p>
-      <w:pPr>
-        <w:numPr>
-          <w:ilvl w:val="0"/>
-          <w:numId w:val="4"/>
-        </w:numPr>
-        <w:autoSpaceDE w:val="0"/>
-        <w:autoSpaceDN w:val="0"/>
-        <w:adjustRightInd w:val="0"/>
-        <w:spacing w:line="300" w:lineRule="auto"/>
-        <w:jc w:val="both"/>
-        <w:rPr>
-          <w:rFonts w:ascii="Calibri" w:hAnsi="Calibri" w:cs="Calibri"/>
-          <w:sz w:val="22"/>
-          <w:szCs w:val="22"/>
-        </w:rPr>
-      </w:pPr>
-      <w:r>
-        <w:rPr>
-          <w:rFonts w:ascii="Calibri" w:hAnsi="Calibri" w:cs="Calibri"/>
-          <w:sz w:val="22"/>
-          <w:szCs w:val="22"/>
-        </w:rPr>
-        <w:t>Elaboración de documentación y ayudas para los sistemas desarrollados.</w:t>
-      </w:r>
-    </w:p>
-    <w:p>
-      <w:pPr>
-        <w:numPr>
-          <w:ilvl w:val="0"/>
-          <w:numId w:val="4"/>
-        </w:numPr>
-        <w:autoSpaceDE w:val="0"/>
-        <w:autoSpaceDN w:val="0"/>
-        <w:adjustRightInd w:val="0"/>
-        <w:spacing w:line="300" w:lineRule="auto"/>
-        <w:jc w:val="both"/>
-        <w:rPr>
-          <w:rFonts w:ascii="Calibri" w:hAnsi="Calibri" w:cs="Calibri"/>
-          <w:sz w:val="22"/>
-          <w:szCs w:val="22"/>
-        </w:rPr>
-      </w:pPr>
-      <w:r>
-        <w:rPr>
-          <w:rFonts w:ascii="Calibri" w:hAnsi="Calibri" w:cs="Calibri"/>
-          <w:sz w:val="22"/>
-          <w:szCs w:val="22"/>
-        </w:rPr>
-        <w:t>Tratamiento</w:t>
-      </w:r>
-      <w:r>
-        <w:rPr>
-          <w:rFonts w:ascii="Calibri" w:hAnsi="Calibri" w:cs="Calibri"/>
-          <w:sz w:val="22"/>
-          <w:szCs w:val="22"/>
-        </w:rPr>
-        <w:t xml:space="preserve"> a los</w:t>
-      </w:r>
-      <w:r>
-        <w:rPr>
-          <w:rFonts w:ascii="Calibri" w:hAnsi="Calibri" w:cs="Calibri"/>
-          <w:sz w:val="22"/>
-          <w:szCs w:val="22"/>
-        </w:rPr>
-        <w:t xml:space="preserve"> errores</w:t>
-      </w:r>
-      <w:r>
-        <w:rPr>
-          <w:rFonts w:ascii="Calibri" w:hAnsi="Calibri" w:cs="Calibri"/>
-          <w:sz w:val="22"/>
-          <w:szCs w:val="22"/>
-        </w:rPr>
-        <w:t xml:space="preserve"> derivados de las pruebas al software</w:t>
-      </w:r>
-      <w:r>
-        <w:rPr>
-          <w:rFonts w:ascii="Calibri" w:hAnsi="Calibri" w:cs="Calibri"/>
-          <w:sz w:val="22"/>
-          <w:szCs w:val="22"/>
-        </w:rPr>
-        <w:t xml:space="preserve">. </w:t>
-      </w:r>
-    </w:p>
-    <w:p>
-      <w:pPr>
-        <w:numPr>
-          <w:ilvl w:val="0"/>
-          <w:numId w:val="4"/>
-        </w:numPr>
-        <w:autoSpaceDE w:val="0"/>
-        <w:autoSpaceDN w:val="0"/>
-        <w:adjustRightInd w:val="0"/>
-        <w:spacing w:line="300" w:lineRule="auto"/>
-        <w:jc w:val="both"/>
-        <w:rPr>
-          <w:rFonts w:ascii="Calibri" w:hAnsi="Calibri" w:cs="Calibri"/>
-          <w:sz w:val="22"/>
-          <w:szCs w:val="22"/>
-        </w:rPr>
-      </w:pPr>
-      <w:r>
-        <w:rPr>
-          <w:rFonts w:ascii="Calibri" w:hAnsi="Calibri" w:cs="Calibri"/>
-          <w:sz w:val="22"/>
-          <w:szCs w:val="22"/>
-        </w:rPr>
-        <w:t xml:space="preserve">Adiestramiento en los casos que se requiera a los usuarios finales de los sistemas informáticos para lograr así un uso satisfactorio del software. </w:t>
-      </w:r>
-    </w:p>
-    <w:p>
-      <w:pPr>
-        <w:numPr>
-          <w:ilvl w:val="0"/>
-          <w:numId w:val="4"/>
-        </w:numPr>
-        <w:autoSpaceDE w:val="0"/>
-        <w:autoSpaceDN w:val="0"/>
-        <w:adjustRightInd w:val="0"/>
-        <w:spacing w:line="300" w:lineRule="auto"/>
-        <w:jc w:val="both"/>
-        <w:rPr>
-          <w:rFonts w:ascii="Calibri" w:hAnsi="Calibri" w:cs="Calibri"/>
-          <w:sz w:val="22"/>
-          <w:szCs w:val="22"/>
-        </w:rPr>
-      </w:pPr>
-      <w:r>
-        <w:rPr>
-          <w:rFonts w:ascii="Calibri" w:hAnsi="Calibri" w:cs="Calibri"/>
-          <w:sz w:val="22"/>
-          <w:szCs w:val="22"/>
-        </w:rPr>
-        <w:t xml:space="preserve">Recepción de cursos de diferentes materias relacionadas con su profesión como por ejemplo: adiestramiento desde el punto de vista eléctrico teniendo en cuenta que los sistemas informáticos desarrollados por la empresa van dirigidos esencialmente a la producción electro-energética del país. </w:t>
-      </w:r>
-    </w:p>
-    <w:p>
-      <w:pPr>
-        <w:numPr>
-          <w:ilvl w:val="0"/>
-          <w:numId w:val="4"/>
-        </w:numPr>
-        <w:autoSpaceDE w:val="0"/>
-        <w:autoSpaceDN w:val="0"/>
-        <w:adjustRightInd w:val="0"/>
-        <w:spacing w:line="300" w:lineRule="auto"/>
-        <w:jc w:val="both"/>
-        <w:rPr>
-          <w:rFonts w:ascii="Calibri" w:hAnsi="Calibri" w:cs="Calibri"/>
-          <w:sz w:val="22"/>
-          <w:szCs w:val="22"/>
-        </w:rPr>
-      </w:pPr>
-      <w:r>
-        <w:rPr>
-          <w:rFonts w:ascii="Calibri" w:hAnsi="Calibri" w:cs="Calibri"/>
-          <w:sz w:val="22"/>
-          <w:szCs w:val="22"/>
-        </w:rPr>
-        <w:t>Presentación de informes técnicos detallados acerca de las labores realizadas a su jefe inmediato.</w:t>
-      </w:r>
     </w:p>
     <w:p>
       <w:r>
@@ -15810,7 +15836,7 @@
       <w:rPr>
         <w:noProof/>
       </w:rPr>
-      <w:t>12</w:t>
+      <w:t>9</w:t>
     </w:r>
     <w:r>
       <w:fldChar w:fldCharType="end"/>
@@ -15918,31 +15944,7 @@
         <w:sz w:val="22"/>
         <w:szCs w:val="22"/>
       </w:rPr>
-      <w:t>14</w:t>
-    </w:r>
-    <w:r>
-      <w:rPr>
-        <w:rFonts w:ascii="Calibri" w:hAnsi="Calibri" w:cs="Calibri"/>
-        <w:sz w:val="22"/>
-        <w:szCs w:val="22"/>
-      </w:rPr>
-      <w:t xml:space="preserve"> de </w:t>
-    </w:r>
-    <w:r>
-      <w:rPr>
-        <w:rFonts w:ascii="Calibri" w:hAnsi="Calibri" w:cs="Calibri"/>
-        <w:sz w:val="22"/>
-        <w:szCs w:val="22"/>
-      </w:rPr>
-      <w:t>enero de 2021</w:t>
-    </w:r>
-    <w:r>
-      <w:rPr>
-        <w:rFonts w:ascii="Calibri" w:hAnsi="Calibri" w:cs="Calibri"/>
-        <w:sz w:val="22"/>
-        <w:szCs w:val="22"/>
-      </w:rPr>
-      <w:t xml:space="preserve">, </w:t>
+      <w:t xml:space="preserve">23 de noviembre de 2021, </w:t>
     </w:r>
     <w:r>
       <w:rPr>

</xml_diff>